<commit_message>
Small update, added priority
</commit_message>
<xml_diff>
--- a/Documentation/RRequirements.docx
+++ b/Documentation/RRequirements.docx
@@ -35,25 +35,7 @@
           <w:sz w:val="27"/>
           <w:szCs w:val="27"/>
         </w:rPr>
-        <w:t xml:space="preserve">[This subsection should specify how the software product will react to every possible input situation. It describes all the actions that must take place in the software in response to every input. Pertinent changes in the environment </w:t>
-      </w:r>
-      <w:proofErr w:type="gramStart"/>
-      <w:r>
-        <w:rPr>
-          <w:color w:val="000000"/>
-          <w:sz w:val="27"/>
-          <w:szCs w:val="27"/>
-        </w:rPr>
-        <w:t>are considered to be</w:t>
-      </w:r>
-      <w:proofErr w:type="gramEnd"/>
-      <w:r>
-        <w:rPr>
-          <w:color w:val="000000"/>
-          <w:sz w:val="27"/>
-          <w:szCs w:val="27"/>
-        </w:rPr>
-        <w:t xml:space="preserve"> inputs.</w:t>
+        <w:t>[This subsection should specify how the software product will react to every possible input situation. It describes all the actions that must take place in the software in response to every input. Pertinent changes in the environment are considered to be inputs.</w:t>
       </w:r>
     </w:p>
     <w:p>
@@ -143,15 +125,15 @@
           <w:sz w:val="27"/>
           <w:szCs w:val="27"/>
         </w:rPr>
-        <w:t>5.1.1 Reports (R</w:t>
-      </w:r>
-      <w:r>
-        <w:rPr>
-          <w:color w:val="000000"/>
-          <w:sz w:val="27"/>
-          <w:szCs w:val="27"/>
-        </w:rPr>
-        <w:t>e</w:t>
+        <w:t>5.1.1 Reports (</w:t>
+      </w:r>
+      <w:r>
+        <w:rPr>
+          <w:color w:val="000000"/>
+          <w:sz w:val="27"/>
+          <w:szCs w:val="27"/>
+        </w:rPr>
+        <w:t>RE</w:t>
       </w:r>
       <w:r>
         <w:rPr>
@@ -177,6 +159,524 @@
           <w:sz w:val="27"/>
           <w:szCs w:val="27"/>
         </w:rPr>
+        <w:t>RE</w:t>
+      </w:r>
+      <w:r>
+        <w:rPr>
+          <w:color w:val="000000"/>
+          <w:sz w:val="27"/>
+          <w:szCs w:val="27"/>
+        </w:rPr>
+        <w:t xml:space="preserve">1: </w:t>
+      </w:r>
+      <w:r>
+        <w:rPr>
+          <w:color w:val="000000"/>
+          <w:sz w:val="27"/>
+          <w:szCs w:val="27"/>
+        </w:rPr>
+        <w:t xml:space="preserve">Student </w:t>
+      </w:r>
+      <w:r>
+        <w:rPr>
+          <w:color w:val="000000"/>
+          <w:sz w:val="27"/>
+          <w:szCs w:val="27"/>
+        </w:rPr>
+        <w:t>Weighting</w:t>
+      </w:r>
+    </w:p>
+    <w:p>
+      <w:pPr>
+        <w:pStyle w:val="NormalWeb"/>
+        <w:rPr>
+          <w:color w:val="000000"/>
+          <w:sz w:val="27"/>
+          <w:szCs w:val="27"/>
+        </w:rPr>
+      </w:pPr>
+      <w:r>
+        <w:rPr>
+          <w:color w:val="000000"/>
+          <w:sz w:val="27"/>
+          <w:szCs w:val="27"/>
+        </w:rPr>
+        <w:t xml:space="preserve">Given </w:t>
+      </w:r>
+      <w:r>
+        <w:rPr>
+          <w:color w:val="000000"/>
+          <w:sz w:val="27"/>
+          <w:szCs w:val="27"/>
+        </w:rPr>
+        <w:t>indication of student weighting</w:t>
+      </w:r>
+      <w:r>
+        <w:rPr>
+          <w:color w:val="000000"/>
+          <w:sz w:val="27"/>
+          <w:szCs w:val="27"/>
+        </w:rPr>
+        <w:t>, Output a report that also sho</w:t>
+      </w:r>
+      <w:r>
+        <w:rPr>
+          <w:color w:val="000000"/>
+          <w:sz w:val="27"/>
+          <w:szCs w:val="27"/>
+        </w:rPr>
+        <w:t>ws the total number of students</w:t>
+      </w:r>
+    </w:p>
+    <w:p>
+      <w:pPr>
+        <w:pStyle w:val="NormalWeb"/>
+        <w:rPr>
+          <w:color w:val="000000"/>
+          <w:sz w:val="27"/>
+          <w:szCs w:val="27"/>
+        </w:rPr>
+      </w:pPr>
+      <w:r>
+        <w:rPr>
+          <w:color w:val="000000"/>
+          <w:sz w:val="27"/>
+          <w:szCs w:val="27"/>
+        </w:rPr>
+        <w:t>Priority: important.</w:t>
+      </w:r>
+    </w:p>
+    <w:p>
+      <w:pPr>
+        <w:pStyle w:val="NormalWeb"/>
+        <w:rPr>
+          <w:color w:val="000000"/>
+          <w:sz w:val="27"/>
+          <w:szCs w:val="27"/>
+        </w:rPr>
+      </w:pPr>
+      <w:r>
+        <w:rPr>
+          <w:color w:val="000000"/>
+          <w:sz w:val="27"/>
+          <w:szCs w:val="27"/>
+        </w:rPr>
+        <w:t>RE</w:t>
+      </w:r>
+      <w:r>
+        <w:rPr>
+          <w:color w:val="000000"/>
+          <w:sz w:val="27"/>
+          <w:szCs w:val="27"/>
+        </w:rPr>
+        <w:t>2: Section</w:t>
+      </w:r>
+    </w:p>
+    <w:p>
+      <w:pPr>
+        <w:pStyle w:val="NormalWeb"/>
+        <w:rPr>
+          <w:color w:val="000000"/>
+          <w:sz w:val="27"/>
+          <w:szCs w:val="27"/>
+        </w:rPr>
+      </w:pPr>
+      <w:r>
+        <w:rPr>
+          <w:color w:val="000000"/>
+          <w:sz w:val="27"/>
+          <w:szCs w:val="27"/>
+        </w:rPr>
+        <w:t>Given data from each section,</w:t>
+      </w:r>
+      <w:r>
+        <w:rPr>
+          <w:color w:val="000000"/>
+          <w:sz w:val="27"/>
+          <w:szCs w:val="27"/>
+        </w:rPr>
+        <w:t xml:space="preserve"> Output a report with relevant data within those sections</w:t>
+      </w:r>
+      <w:r>
+        <w:rPr>
+          <w:color w:val="000000"/>
+          <w:sz w:val="27"/>
+          <w:szCs w:val="27"/>
+        </w:rPr>
+        <w:t>.</w:t>
+      </w:r>
+    </w:p>
+    <w:p>
+      <w:pPr>
+        <w:pStyle w:val="NormalWeb"/>
+        <w:rPr>
+          <w:color w:val="000000"/>
+          <w:sz w:val="27"/>
+          <w:szCs w:val="27"/>
+        </w:rPr>
+      </w:pPr>
+      <w:r>
+        <w:rPr>
+          <w:color w:val="000000"/>
+          <w:sz w:val="27"/>
+          <w:szCs w:val="27"/>
+        </w:rPr>
+        <w:t>P</w:t>
+      </w:r>
+      <w:r>
+        <w:rPr>
+          <w:color w:val="000000"/>
+          <w:sz w:val="27"/>
+          <w:szCs w:val="27"/>
+        </w:rPr>
+        <w:t xml:space="preserve">riority: </w:t>
+      </w:r>
+      <w:r>
+        <w:rPr>
+          <w:color w:val="000000"/>
+          <w:sz w:val="27"/>
+          <w:szCs w:val="27"/>
+        </w:rPr>
+        <w:t>Imperative</w:t>
+      </w:r>
+      <w:r>
+        <w:rPr>
+          <w:color w:val="000000"/>
+          <w:sz w:val="27"/>
+          <w:szCs w:val="27"/>
+        </w:rPr>
+        <w:t>.</w:t>
+      </w:r>
+    </w:p>
+    <w:p>
+      <w:pPr>
+        <w:pStyle w:val="NormalWeb"/>
+        <w:rPr>
+          <w:color w:val="000000"/>
+          <w:sz w:val="27"/>
+          <w:szCs w:val="27"/>
+        </w:rPr>
+      </w:pPr>
+      <w:r>
+        <w:rPr>
+          <w:color w:val="000000"/>
+          <w:sz w:val="27"/>
+          <w:szCs w:val="27"/>
+        </w:rPr>
+        <w:t>RE</w:t>
+      </w:r>
+      <w:r>
+        <w:rPr>
+          <w:color w:val="000000"/>
+          <w:sz w:val="27"/>
+          <w:szCs w:val="27"/>
+        </w:rPr>
+        <w:t xml:space="preserve">3: </w:t>
+      </w:r>
+      <w:r>
+        <w:rPr>
+          <w:color w:val="000000"/>
+          <w:sz w:val="27"/>
+          <w:szCs w:val="27"/>
+        </w:rPr>
+        <w:t>Time Period</w:t>
+      </w:r>
+    </w:p>
+    <w:p>
+      <w:pPr>
+        <w:pStyle w:val="NormalWeb"/>
+        <w:rPr>
+          <w:color w:val="000000"/>
+          <w:sz w:val="27"/>
+          <w:szCs w:val="27"/>
+        </w:rPr>
+      </w:pPr>
+      <w:r>
+        <w:rPr>
+          <w:color w:val="000000"/>
+          <w:sz w:val="27"/>
+          <w:szCs w:val="27"/>
+        </w:rPr>
+        <w:t>Given a time period, Output a report with relevant data within that time period inclusive.</w:t>
+      </w:r>
+      <w:r>
+        <w:rPr>
+          <w:color w:val="000000"/>
+          <w:sz w:val="27"/>
+          <w:szCs w:val="27"/>
+        </w:rPr>
+        <w:t xml:space="preserve"> </w:t>
+      </w:r>
+    </w:p>
+    <w:p>
+      <w:pPr>
+        <w:pStyle w:val="NormalWeb"/>
+        <w:rPr>
+          <w:color w:val="000000"/>
+          <w:sz w:val="27"/>
+          <w:szCs w:val="27"/>
+        </w:rPr>
+      </w:pPr>
+      <w:r>
+        <w:rPr>
+          <w:color w:val="000000"/>
+          <w:sz w:val="27"/>
+          <w:szCs w:val="27"/>
+        </w:rPr>
+        <w:t>Priority: Imperative.</w:t>
+      </w:r>
+    </w:p>
+    <w:p>
+      <w:pPr>
+        <w:pStyle w:val="NormalWeb"/>
+        <w:rPr>
+          <w:color w:val="000000"/>
+          <w:sz w:val="27"/>
+          <w:szCs w:val="27"/>
+        </w:rPr>
+      </w:pPr>
+      <w:r>
+        <w:rPr>
+          <w:color w:val="000000"/>
+          <w:sz w:val="27"/>
+          <w:szCs w:val="27"/>
+        </w:rPr>
+        <w:lastRenderedPageBreak/>
+        <w:t>RE</w:t>
+      </w:r>
+      <w:r>
+        <w:rPr>
+          <w:color w:val="000000"/>
+          <w:sz w:val="27"/>
+          <w:szCs w:val="27"/>
+        </w:rPr>
+        <w:t>4: Programs</w:t>
+      </w:r>
+    </w:p>
+    <w:p>
+      <w:pPr>
+        <w:pStyle w:val="NormalWeb"/>
+        <w:rPr>
+          <w:color w:val="000000"/>
+          <w:sz w:val="27"/>
+          <w:szCs w:val="27"/>
+        </w:rPr>
+      </w:pPr>
+      <w:r>
+        <w:rPr>
+          <w:color w:val="000000"/>
+          <w:sz w:val="27"/>
+          <w:szCs w:val="27"/>
+        </w:rPr>
+        <w:t>Given a program or multiple programs, Output a report with relevant data within those programs.</w:t>
+      </w:r>
+      <w:r>
+        <w:rPr>
+          <w:color w:val="000000"/>
+          <w:sz w:val="27"/>
+          <w:szCs w:val="27"/>
+        </w:rPr>
+        <w:t xml:space="preserve"> </w:t>
+      </w:r>
+    </w:p>
+    <w:p>
+      <w:pPr>
+        <w:pStyle w:val="NormalWeb"/>
+        <w:rPr>
+          <w:color w:val="000000"/>
+          <w:sz w:val="27"/>
+          <w:szCs w:val="27"/>
+        </w:rPr>
+      </w:pPr>
+      <w:r>
+        <w:rPr>
+          <w:color w:val="000000"/>
+          <w:sz w:val="27"/>
+          <w:szCs w:val="27"/>
+        </w:rPr>
+        <w:t>Priority: Imperative.</w:t>
+      </w:r>
+    </w:p>
+    <w:p>
+      <w:pPr>
+        <w:pStyle w:val="NormalWeb"/>
+        <w:rPr>
+          <w:color w:val="000000"/>
+          <w:sz w:val="27"/>
+          <w:szCs w:val="27"/>
+        </w:rPr>
+      </w:pPr>
+      <w:r>
+        <w:rPr>
+          <w:color w:val="000000"/>
+          <w:sz w:val="27"/>
+          <w:szCs w:val="27"/>
+        </w:rPr>
+        <w:t>RE</w:t>
+      </w:r>
+      <w:r>
+        <w:rPr>
+          <w:color w:val="000000"/>
+          <w:sz w:val="27"/>
+          <w:szCs w:val="27"/>
+        </w:rPr>
+        <w:t>5</w:t>
+      </w:r>
+      <w:r>
+        <w:rPr>
+          <w:color w:val="000000"/>
+          <w:sz w:val="27"/>
+          <w:szCs w:val="27"/>
+        </w:rPr>
+        <w:t xml:space="preserve">: </w:t>
+      </w:r>
+      <w:r>
+        <w:rPr>
+          <w:color w:val="000000"/>
+          <w:sz w:val="27"/>
+          <w:szCs w:val="27"/>
+        </w:rPr>
+        <w:t>Outcomes</w:t>
+      </w:r>
+    </w:p>
+    <w:p>
+      <w:pPr>
+        <w:pStyle w:val="NormalWeb"/>
+        <w:rPr>
+          <w:color w:val="000000"/>
+          <w:sz w:val="27"/>
+          <w:szCs w:val="27"/>
+        </w:rPr>
+      </w:pPr>
+      <w:r>
+        <w:rPr>
+          <w:color w:val="000000"/>
+          <w:sz w:val="27"/>
+          <w:szCs w:val="27"/>
+        </w:rPr>
+        <w:t>Given an outcome or outcomes, Output a report with relevant data within those outcomes.</w:t>
+      </w:r>
+      <w:r>
+        <w:rPr>
+          <w:color w:val="000000"/>
+          <w:sz w:val="27"/>
+          <w:szCs w:val="27"/>
+        </w:rPr>
+        <w:t xml:space="preserve"> </w:t>
+      </w:r>
+    </w:p>
+    <w:p>
+      <w:pPr>
+        <w:pStyle w:val="NormalWeb"/>
+        <w:rPr>
+          <w:color w:val="000000"/>
+          <w:sz w:val="27"/>
+          <w:szCs w:val="27"/>
+        </w:rPr>
+      </w:pPr>
+      <w:r>
+        <w:rPr>
+          <w:color w:val="000000"/>
+          <w:sz w:val="27"/>
+          <w:szCs w:val="27"/>
+        </w:rPr>
+        <w:t>Priority: Imperative.</w:t>
+      </w:r>
+    </w:p>
+    <w:p>
+      <w:pPr>
+        <w:pStyle w:val="NormalWeb"/>
+        <w:rPr>
+          <w:color w:val="000000"/>
+          <w:sz w:val="27"/>
+          <w:szCs w:val="27"/>
+        </w:rPr>
+      </w:pPr>
+      <w:r>
+        <w:rPr>
+          <w:color w:val="000000"/>
+          <w:sz w:val="27"/>
+          <w:szCs w:val="27"/>
+        </w:rPr>
+        <w:t>RE</w:t>
+      </w:r>
+      <w:r>
+        <w:rPr>
+          <w:color w:val="000000"/>
+          <w:sz w:val="27"/>
+          <w:szCs w:val="27"/>
+        </w:rPr>
+        <w:t>6: Graph options</w:t>
+      </w:r>
+    </w:p>
+    <w:p>
+      <w:pPr>
+        <w:pStyle w:val="NormalWeb"/>
+        <w:rPr>
+          <w:color w:val="000000"/>
+          <w:sz w:val="27"/>
+          <w:szCs w:val="27"/>
+        </w:rPr>
+      </w:pPr>
+      <w:r>
+        <w:rPr>
+          <w:color w:val="000000"/>
+          <w:sz w:val="27"/>
+          <w:szCs w:val="27"/>
+        </w:rPr>
+        <w:t>Given a graphical option selected, Output the report on the corresponding option.</w:t>
+      </w:r>
+    </w:p>
+    <w:p>
+      <w:pPr>
+        <w:pStyle w:val="NormalWeb"/>
+        <w:rPr>
+          <w:color w:val="000000"/>
+          <w:sz w:val="27"/>
+          <w:szCs w:val="27"/>
+        </w:rPr>
+      </w:pPr>
+      <w:r>
+        <w:rPr>
+          <w:color w:val="000000"/>
+          <w:sz w:val="27"/>
+          <w:szCs w:val="27"/>
+        </w:rPr>
+        <w:t>Rationale: A request was made for different graphs for tracking trends and making the information more visual.</w:t>
+      </w:r>
+      <w:r>
+        <w:rPr>
+          <w:color w:val="000000"/>
+          <w:sz w:val="27"/>
+          <w:szCs w:val="27"/>
+        </w:rPr>
+        <w:t xml:space="preserve"> </w:t>
+      </w:r>
+      <w:r>
+        <w:rPr>
+          <w:color w:val="000000"/>
+          <w:sz w:val="27"/>
+          <w:szCs w:val="27"/>
+        </w:rPr>
+        <w:br/>
+        <w:t>Priority: Imperative.</w:t>
+      </w:r>
+    </w:p>
+    <w:p>
+      <w:pPr>
+        <w:pStyle w:val="NormalWeb"/>
+        <w:rPr>
+          <w:color w:val="000000"/>
+          <w:sz w:val="27"/>
+          <w:szCs w:val="27"/>
+        </w:rPr>
+      </w:pPr>
+      <w:r>
+        <w:rPr>
+          <w:color w:val="000000"/>
+          <w:sz w:val="27"/>
+          <w:szCs w:val="27"/>
+        </w:rPr>
         <w:t>R</w:t>
       </w:r>
       <w:r>
@@ -185,392 +685,15 @@
           <w:sz w:val="27"/>
           <w:szCs w:val="27"/>
         </w:rPr>
-        <w:t>e</w:t>
-      </w:r>
-      <w:r>
-        <w:rPr>
-          <w:color w:val="000000"/>
-          <w:sz w:val="27"/>
-          <w:szCs w:val="27"/>
-        </w:rPr>
-        <w:t xml:space="preserve">1: </w:t>
-      </w:r>
-      <w:r>
-        <w:rPr>
-          <w:color w:val="000000"/>
-          <w:sz w:val="27"/>
-          <w:szCs w:val="27"/>
-        </w:rPr>
-        <w:t xml:space="preserve">Student </w:t>
-      </w:r>
-      <w:r>
-        <w:rPr>
-          <w:color w:val="000000"/>
-          <w:sz w:val="27"/>
-          <w:szCs w:val="27"/>
-        </w:rPr>
-        <w:t>Weighting</w:t>
-      </w:r>
-    </w:p>
-    <w:p>
-      <w:pPr>
-        <w:pStyle w:val="NormalWeb"/>
-        <w:rPr>
-          <w:color w:val="000000"/>
-          <w:sz w:val="27"/>
-          <w:szCs w:val="27"/>
-        </w:rPr>
-      </w:pPr>
-      <w:r>
-        <w:rPr>
-          <w:color w:val="000000"/>
-          <w:sz w:val="27"/>
-          <w:szCs w:val="27"/>
-        </w:rPr>
-        <w:t xml:space="preserve">Given </w:t>
-      </w:r>
-      <w:r>
-        <w:rPr>
-          <w:color w:val="000000"/>
-          <w:sz w:val="27"/>
-          <w:szCs w:val="27"/>
-        </w:rPr>
-        <w:t>indication of student weighting</w:t>
-      </w:r>
-      <w:r>
-        <w:rPr>
-          <w:color w:val="000000"/>
-          <w:sz w:val="27"/>
-          <w:szCs w:val="27"/>
-        </w:rPr>
-        <w:t xml:space="preserve">, </w:t>
-      </w:r>
-      <w:proofErr w:type="gramStart"/>
-      <w:r>
-        <w:rPr>
-          <w:color w:val="000000"/>
-          <w:sz w:val="27"/>
-          <w:szCs w:val="27"/>
-        </w:rPr>
-        <w:t>Output</w:t>
-      </w:r>
-      <w:proofErr w:type="gramEnd"/>
-      <w:r>
-        <w:rPr>
-          <w:color w:val="000000"/>
-          <w:sz w:val="27"/>
-          <w:szCs w:val="27"/>
-        </w:rPr>
-        <w:t xml:space="preserve"> a report that also shows the total number of students.</w:t>
-      </w:r>
-    </w:p>
-    <w:p>
-      <w:pPr>
-        <w:pStyle w:val="NormalWeb"/>
-        <w:rPr>
-          <w:color w:val="000000"/>
-          <w:sz w:val="27"/>
-          <w:szCs w:val="27"/>
-        </w:rPr>
-      </w:pPr>
-      <w:r>
-        <w:rPr>
-          <w:color w:val="000000"/>
-          <w:sz w:val="27"/>
-          <w:szCs w:val="27"/>
-        </w:rPr>
-        <w:t>R</w:t>
-      </w:r>
-      <w:r>
-        <w:rPr>
-          <w:color w:val="000000"/>
-          <w:sz w:val="27"/>
-          <w:szCs w:val="27"/>
-        </w:rPr>
-        <w:t>e</w:t>
-      </w:r>
-      <w:r>
-        <w:rPr>
-          <w:color w:val="000000"/>
-          <w:sz w:val="27"/>
-          <w:szCs w:val="27"/>
-        </w:rPr>
-        <w:t>2: Section</w:t>
-      </w:r>
-    </w:p>
-    <w:p>
-      <w:pPr>
-        <w:pStyle w:val="NormalWeb"/>
-        <w:rPr>
-          <w:color w:val="000000"/>
-          <w:sz w:val="27"/>
-          <w:szCs w:val="27"/>
-        </w:rPr>
-      </w:pPr>
-      <w:r>
-        <w:rPr>
-          <w:color w:val="000000"/>
-          <w:sz w:val="27"/>
-          <w:szCs w:val="27"/>
-        </w:rPr>
-        <w:t>Given data from each section,</w:t>
-      </w:r>
-      <w:r>
-        <w:rPr>
-          <w:color w:val="000000"/>
-          <w:sz w:val="27"/>
-          <w:szCs w:val="27"/>
-        </w:rPr>
-        <w:t xml:space="preserve"> Output a report with relevant data within those sections</w:t>
-      </w:r>
-      <w:r>
-        <w:rPr>
-          <w:color w:val="000000"/>
-          <w:sz w:val="27"/>
-          <w:szCs w:val="27"/>
-        </w:rPr>
-        <w:t>.</w:t>
-      </w:r>
-    </w:p>
-    <w:p>
-      <w:pPr>
-        <w:pStyle w:val="NormalWeb"/>
-        <w:rPr>
-          <w:color w:val="000000"/>
-          <w:sz w:val="27"/>
-          <w:szCs w:val="27"/>
-        </w:rPr>
-      </w:pPr>
-      <w:r>
-        <w:rPr>
-          <w:color w:val="000000"/>
-          <w:sz w:val="27"/>
-          <w:szCs w:val="27"/>
-        </w:rPr>
-        <w:t>R</w:t>
-      </w:r>
-      <w:r>
-        <w:rPr>
-          <w:color w:val="000000"/>
-          <w:sz w:val="27"/>
-          <w:szCs w:val="27"/>
-        </w:rPr>
-        <w:t>e</w:t>
-      </w:r>
-      <w:r>
-        <w:rPr>
-          <w:color w:val="000000"/>
-          <w:sz w:val="27"/>
-          <w:szCs w:val="27"/>
-        </w:rPr>
-        <w:t xml:space="preserve">3: </w:t>
-      </w:r>
-      <w:proofErr w:type="gramStart"/>
-      <w:r>
-        <w:rPr>
-          <w:color w:val="000000"/>
-          <w:sz w:val="27"/>
-          <w:szCs w:val="27"/>
-        </w:rPr>
-        <w:t>Time Period</w:t>
-      </w:r>
-      <w:proofErr w:type="gramEnd"/>
-    </w:p>
-    <w:p>
-      <w:pPr>
-        <w:pStyle w:val="NormalWeb"/>
-        <w:rPr>
-          <w:color w:val="000000"/>
-          <w:sz w:val="27"/>
-          <w:szCs w:val="27"/>
-        </w:rPr>
-      </w:pPr>
-      <w:r>
-        <w:rPr>
-          <w:color w:val="000000"/>
-          <w:sz w:val="27"/>
-          <w:szCs w:val="27"/>
-        </w:rPr>
-        <w:t xml:space="preserve">Given a </w:t>
-      </w:r>
-      <w:proofErr w:type="gramStart"/>
-      <w:r>
-        <w:rPr>
-          <w:color w:val="000000"/>
-          <w:sz w:val="27"/>
-          <w:szCs w:val="27"/>
-        </w:rPr>
-        <w:t>time period</w:t>
-      </w:r>
-      <w:proofErr w:type="gramEnd"/>
-      <w:r>
-        <w:rPr>
-          <w:color w:val="000000"/>
-          <w:sz w:val="27"/>
-          <w:szCs w:val="27"/>
-        </w:rPr>
-        <w:t>, Output a report with relevant data within that time period inclusive.</w:t>
-      </w:r>
-    </w:p>
-    <w:p>
-      <w:pPr>
-        <w:pStyle w:val="NormalWeb"/>
-        <w:rPr>
-          <w:color w:val="000000"/>
-          <w:sz w:val="27"/>
-          <w:szCs w:val="27"/>
-        </w:rPr>
-      </w:pPr>
-      <w:r>
-        <w:rPr>
-          <w:color w:val="000000"/>
-          <w:sz w:val="27"/>
-          <w:szCs w:val="27"/>
-        </w:rPr>
-        <w:t>Re4: Programs</w:t>
-      </w:r>
-    </w:p>
-    <w:p>
-      <w:pPr>
-        <w:pStyle w:val="NormalWeb"/>
-        <w:rPr>
-          <w:color w:val="000000"/>
-          <w:sz w:val="27"/>
-          <w:szCs w:val="27"/>
-        </w:rPr>
-      </w:pPr>
-      <w:r>
-        <w:rPr>
-          <w:color w:val="000000"/>
-          <w:sz w:val="27"/>
-          <w:szCs w:val="27"/>
-        </w:rPr>
-        <w:t>Given a program or multiple programs, Output a report with relevant data within those programs.</w:t>
-      </w:r>
-    </w:p>
-    <w:p>
-      <w:pPr>
-        <w:pStyle w:val="NormalWeb"/>
-        <w:rPr>
-          <w:color w:val="000000"/>
-          <w:sz w:val="27"/>
-          <w:szCs w:val="27"/>
-        </w:rPr>
-      </w:pPr>
-      <w:r>
-        <w:rPr>
-          <w:color w:val="000000"/>
-          <w:sz w:val="27"/>
-          <w:szCs w:val="27"/>
-        </w:rPr>
-        <w:t>Re5</w:t>
-      </w:r>
-      <w:r>
-        <w:rPr>
-          <w:color w:val="000000"/>
-          <w:sz w:val="27"/>
-          <w:szCs w:val="27"/>
-        </w:rPr>
-        <w:t xml:space="preserve">: </w:t>
-      </w:r>
-      <w:r>
-        <w:rPr>
-          <w:color w:val="000000"/>
-          <w:sz w:val="27"/>
-          <w:szCs w:val="27"/>
-        </w:rPr>
-        <w:t>Outcomes</w:t>
-      </w:r>
-    </w:p>
-    <w:p>
-      <w:pPr>
-        <w:pStyle w:val="NormalWeb"/>
-        <w:rPr>
-          <w:color w:val="000000"/>
-          <w:sz w:val="27"/>
-          <w:szCs w:val="27"/>
-        </w:rPr>
-      </w:pPr>
-      <w:r>
-        <w:rPr>
-          <w:color w:val="000000"/>
-          <w:sz w:val="27"/>
-          <w:szCs w:val="27"/>
-        </w:rPr>
-        <w:lastRenderedPageBreak/>
-        <w:t>Given an outcome or outcomes, Output a report with relevant data within those outcomes.</w:t>
-      </w:r>
-    </w:p>
-    <w:p>
-      <w:pPr>
-        <w:pStyle w:val="NormalWeb"/>
-        <w:rPr>
-          <w:color w:val="000000"/>
-          <w:sz w:val="27"/>
-          <w:szCs w:val="27"/>
-        </w:rPr>
-      </w:pPr>
-      <w:r>
-        <w:rPr>
-          <w:color w:val="000000"/>
-          <w:sz w:val="27"/>
-          <w:szCs w:val="27"/>
-        </w:rPr>
-        <w:t>Re6: Graph options</w:t>
-      </w:r>
-    </w:p>
-    <w:p>
-      <w:pPr>
-        <w:pStyle w:val="NormalWeb"/>
-        <w:rPr>
-          <w:color w:val="000000"/>
-          <w:sz w:val="27"/>
-          <w:szCs w:val="27"/>
-        </w:rPr>
-      </w:pPr>
-      <w:r>
-        <w:rPr>
-          <w:color w:val="000000"/>
-          <w:sz w:val="27"/>
-          <w:szCs w:val="27"/>
-        </w:rPr>
-        <w:t>Given a graphical option selected, Output the report on the corresponding option.</w:t>
-      </w:r>
-    </w:p>
-    <w:p>
-      <w:pPr>
-        <w:pStyle w:val="NormalWeb"/>
-        <w:rPr>
-          <w:color w:val="000000"/>
-          <w:sz w:val="27"/>
-          <w:szCs w:val="27"/>
-        </w:rPr>
-      </w:pPr>
-      <w:r>
-        <w:rPr>
-          <w:color w:val="000000"/>
-          <w:sz w:val="27"/>
-          <w:szCs w:val="27"/>
-        </w:rPr>
-        <w:t>Rationale: A request was made for different graphs for tracking trends and making the information more visual.</w:t>
-      </w:r>
-    </w:p>
-    <w:p>
-      <w:pPr>
-        <w:pStyle w:val="NormalWeb"/>
-        <w:rPr>
-          <w:color w:val="000000"/>
-          <w:sz w:val="27"/>
-          <w:szCs w:val="27"/>
-        </w:rPr>
-      </w:pPr>
-      <w:r>
-        <w:rPr>
-          <w:color w:val="000000"/>
-          <w:sz w:val="27"/>
-          <w:szCs w:val="27"/>
-        </w:rPr>
-        <w:t xml:space="preserve">Re7: </w:t>
+        <w:t>E</w:t>
+      </w:r>
+      <w:r>
+        <w:rPr>
+          <w:color w:val="000000"/>
+          <w:sz w:val="27"/>
+          <w:szCs w:val="27"/>
+        </w:rPr>
+        <w:t xml:space="preserve">7: </w:t>
       </w:r>
       <w:r>
         <w:rPr>
@@ -596,38 +719,87 @@
           <w:sz w:val="27"/>
           <w:szCs w:val="27"/>
         </w:rPr>
-        <w:t>Given a selection of what report to make, Give the user report options for the report.</w:t>
-      </w:r>
-    </w:p>
-    <w:p>
-      <w:pPr>
-        <w:pStyle w:val="NormalWeb"/>
-        <w:rPr>
-          <w:color w:val="000000"/>
-          <w:sz w:val="27"/>
-          <w:szCs w:val="27"/>
-        </w:rPr>
-      </w:pPr>
-      <w:r>
-        <w:rPr>
-          <w:color w:val="000000"/>
-          <w:sz w:val="27"/>
-          <w:szCs w:val="27"/>
-        </w:rPr>
-        <w:t>Rationale: There are other things that may be tracked in this program other than class outcomes. MAPP being an example.</w:t>
-      </w:r>
-    </w:p>
-    <w:p>
-      <w:pPr>
-        <w:pStyle w:val="NormalWeb"/>
-        <w:rPr>
-          <w:color w:val="000000"/>
-          <w:sz w:val="27"/>
-          <w:szCs w:val="27"/>
-        </w:rPr>
-      </w:pPr>
+        <w:t xml:space="preserve">Given a selection of what </w:t>
+      </w:r>
+      <w:r>
+        <w:rPr>
+          <w:color w:val="000000"/>
+          <w:sz w:val="27"/>
+          <w:szCs w:val="27"/>
+        </w:rPr>
+        <w:t>Re</w:t>
+      </w:r>
       <w:bookmarkStart w:id="0" w:name="_GoBack"/>
       <w:bookmarkEnd w:id="0"/>
+      <w:r>
+        <w:rPr>
+          <w:color w:val="000000"/>
+          <w:sz w:val="27"/>
+          <w:szCs w:val="27"/>
+        </w:rPr>
+        <w:t>port to make, Give the user report options for the report.</w:t>
+      </w:r>
+    </w:p>
+    <w:p>
+      <w:pPr>
+        <w:pStyle w:val="NormalWeb"/>
+        <w:rPr>
+          <w:color w:val="000000"/>
+          <w:sz w:val="27"/>
+          <w:szCs w:val="27"/>
+        </w:rPr>
+      </w:pPr>
+      <w:r>
+        <w:rPr>
+          <w:color w:val="000000"/>
+          <w:sz w:val="27"/>
+          <w:szCs w:val="27"/>
+        </w:rPr>
+        <w:t>Rationale: There are other things that may be tracked in this program other than class outcomes. MAPP being an example.</w:t>
+      </w:r>
+      <w:r>
+        <w:rPr>
+          <w:color w:val="000000"/>
+          <w:sz w:val="27"/>
+          <w:szCs w:val="27"/>
+        </w:rPr>
+        <w:t xml:space="preserve"> </w:t>
+      </w:r>
+      <w:r>
+        <w:rPr>
+          <w:color w:val="000000"/>
+          <w:sz w:val="27"/>
+          <w:szCs w:val="27"/>
+        </w:rPr>
+        <w:br/>
+        <w:t xml:space="preserve">Priority: </w:t>
+      </w:r>
+      <w:r>
+        <w:rPr>
+          <w:color w:val="000000"/>
+          <w:sz w:val="27"/>
+          <w:szCs w:val="27"/>
+        </w:rPr>
+        <w:t>Important</w:t>
+      </w:r>
+      <w:r>
+        <w:rPr>
+          <w:color w:val="000000"/>
+          <w:sz w:val="27"/>
+          <w:szCs w:val="27"/>
+        </w:rPr>
+        <w:t>.</w:t>
+      </w:r>
+    </w:p>
+    <w:p>
+      <w:pPr>
+        <w:pStyle w:val="NormalWeb"/>
+        <w:rPr>
+          <w:color w:val="000000"/>
+          <w:sz w:val="27"/>
+          <w:szCs w:val="27"/>
+        </w:rPr>
+      </w:pPr>
     </w:p>
     <w:sectPr>
       <w:pgSz w:w="12240" w:h="15840"/>

</xml_diff>